<commit_message>
commit for moz...no results yet
</commit_message>
<xml_diff>
--- a/research q.docx
+++ b/research q.docx
@@ -32,13 +32,7 @@
         <w:rPr>
           <w:rFonts w:ascii="NimbusRomNo9L-Regu" w:hAnsi="NimbusRomNo9L-Regu"/>
         </w:rPr>
-        <w:t>RQ1 Can severity level be determined by topic modelling and are certain topics more severe than others?  --</w:t>
-      </w:r>
-      <w:r>
-        <w:rPr>
-          <w:rFonts w:ascii="NimbusRomNo9L-Regu" w:hAnsi="NimbusRomNo9L-Regu"/>
-        </w:rPr>
-        <w:t>partial..we need to write script that answers the results after filtering the resassigned bugs. Right now we are including the original and new resasignment</w:t>
+        <w:t>RQ1 Can severity level be determined by topic modelling and are certain topics more severe than others?  --partial..we need to write script that answers the results after filtering the resassigned bugs. Right now we are including the original and new resasignment</w:t>
       </w:r>
     </w:p>
     <w:p>
@@ -54,14 +48,7 @@
       </w:r>
       <w:r>
         <w:rPr/>
-        <w:t>Does the severity level change and if so, how does it change? --</w:t>
-      </w:r>
-      <w:r>
-        <w:rPr/>
-        <w:t>done for normal</w:t>
-      </w:r>
-      <w:r>
-        <w:rPr/>
+        <w:t>Does the severity level change and if so, how does it change? --done for normal</w:t>
         <w:br/>
       </w:r>
       <w:r>
@@ -79,19 +66,7 @@
         <w:rPr>
           <w:rFonts w:ascii="NimbusRomNo9L-Regu" w:hAnsi="NimbusRomNo9L-Regu"/>
         </w:rPr>
-        <w:t>RQ</w:t>
-      </w:r>
-      <w:r>
-        <w:rPr>
-          <w:rFonts w:ascii="NimbusRomNo9L-Regu" w:hAnsi="NimbusRomNo9L-Regu"/>
-        </w:rPr>
-        <w:t>4</w:t>
-      </w:r>
-      <w:r>
-        <w:rPr>
-          <w:rFonts w:ascii="NimbusRomNo9L-Regu" w:hAnsi="NimbusRomNo9L-Regu"/>
-        </w:rPr>
-        <w:t xml:space="preserve"> </w:t>
+        <w:t xml:space="preserve">RQ4 </w:t>
       </w:r>
       <w:r>
         <w:rPr/>
@@ -112,6 +87,29 @@
       <w:r>
         <w:rPr/>
         <w:br/>
+      </w:r>
+    </w:p>
+    <w:p>
+      <w:pPr>
+        <w:pStyle w:val="NoSpacing"/>
+        <w:rPr/>
+      </w:pPr>
+      <w:r>
+        <w:rPr/>
+      </w:r>
+    </w:p>
+    <w:p>
+      <w:pPr>
+        <w:pStyle w:val="NoSpacing"/>
+        <w:rPr/>
+      </w:pPr>
+      <w:r>
+        <w:rPr/>
+        <w:t>Q Component reassignments and can they be predicted by topic</w:t>
+      </w:r>
+      <w:r>
+        <w:rPr/>
+        <w:t>s.</w:t>
       </w:r>
     </w:p>
     <w:p>
@@ -332,7 +330,7 @@
     </w:pPr>
     <w:rPr>
       <w:rFonts w:ascii="Calibri" w:hAnsi="Calibri" w:eastAsia="WenQuanYi Zen Hei Sharp" w:cs=""/>
-      <w:color w:val="auto"/>
+      <w:color w:val="00000A"/>
       <w:sz w:val="22"/>
       <w:szCs w:val="22"/>
       <w:lang w:val="en-IN" w:eastAsia="en-US" w:bidi="ar-SA"/>
@@ -414,7 +412,7 @@
     </w:pPr>
     <w:rPr>
       <w:rFonts w:ascii="Calibri" w:hAnsi="Calibri" w:eastAsia="WenQuanYi Zen Hei Sharp" w:cs=""/>
-      <w:color w:val="auto"/>
+      <w:color w:val="00000A"/>
       <w:sz w:val="22"/>
       <w:szCs w:val="22"/>
       <w:lang w:val="en-IN" w:eastAsia="en-US" w:bidi="ar-SA"/>

</xml_diff>